<commit_message>
Added: HW2 AI Added: HW3 Embedded
</commit_message>
<xml_diff>
--- a/first_semester/Artificial_Intel/HW2/Homework 2.docx
+++ b/first_semester/Artificial_Intel/HW2/Homework 2.docx
@@ -149,6 +149,9 @@
         <w:spacing w:after="167" w:line="259" w:lineRule="auto"/>
         <w:ind w:left="0" w:firstLine="0"/>
         <w:jc w:val="center"/>
+        <w:rPr>
+          <w:sz w:val="29"/>
+        </w:rPr>
       </w:pPr>
       <w:r>
         <w:rPr>
@@ -177,6 +180,19 @@
           <w:sz w:val="29"/>
         </w:rPr>
         <w:t>, 2024</w:t>
+      </w:r>
+    </w:p>
+    <w:p>
+      <w:pPr>
+        <w:spacing w:after="167" w:line="259" w:lineRule="auto"/>
+        <w:ind w:left="0" w:firstLine="0"/>
+        <w:jc w:val="center"/>
+      </w:pPr>
+      <w:r>
+        <w:rPr>
+          <w:sz w:val="29"/>
+        </w:rPr>
+        <w:t>Blake Williams</w:t>
       </w:r>
     </w:p>
     <w:p>
@@ -340,6 +356,7 @@
         <w:ind w:hanging="255"/>
       </w:pPr>
       <w:r>
+        <w:lastRenderedPageBreak/>
         <w:t xml:space="preserve">The Python notebook </w:t>
       </w:r>
       <w:r>
@@ -364,7 +381,6 @@
         <w:rPr>
           <w:b/>
         </w:rPr>
-        <w:lastRenderedPageBreak/>
         <w:t xml:space="preserve">Question4 </w:t>
       </w:r>
       <w:r>
@@ -615,45 +631,7 @@
         <w:rPr>
           <w:color w:val="FF0000"/>
         </w:rPr>
-        <w:t>(</w:t>
-      </w:r>
-      <w:r>
-        <w:rPr>
-          <w:color w:val="FF0000"/>
-        </w:rPr>
-        <w:t>S: 10</w:t>
-      </w:r>
-      <w:r>
-        <w:rPr>
-          <w:color w:val="FF0000"/>
-        </w:rPr>
-        <w:t>)</w:t>
-      </w:r>
-      <w:r>
-        <w:rPr>
-          <w:color w:val="FF0000"/>
-        </w:rPr>
-        <w:t xml:space="preserve"> -&gt; (</w:t>
-      </w:r>
-      <w:proofErr w:type="gramStart"/>
-      <w:r>
-        <w:rPr>
-          <w:color w:val="FF0000"/>
-        </w:rPr>
-        <w:t>B,S</w:t>
-      </w:r>
-      <w:proofErr w:type="gramEnd"/>
-      <w:r>
-        <w:rPr>
-          <w:color w:val="FF0000"/>
-        </w:rPr>
-        <w:t xml:space="preserve"> | 7), (D,S | 10) -&gt; (T,B,S|4), (J,B,S|6), (D,S|10) -&gt; (G,T,B,S:0), (J,B,S|6), (D,S|10)</w:t>
-      </w:r>
-      <w:r>
-        <w:rPr>
-          <w:color w:val="FF0000"/>
-        </w:rPr>
-        <w:t xml:space="preserve">  </w:t>
+        <w:t xml:space="preserve">(S: 10) -&gt; (B,S | 7), (D,S | 10) -&gt; (T,B,S|4), (J,B,S|6), (D,S|10) -&gt; (G,T,B,S:0), (J,B,S|6), (D,S|10)  </w:t>
       </w:r>
     </w:p>
     <w:p>
@@ -689,21 +667,7 @@
         <w:rPr>
           <w:b/>
         </w:rPr>
-        <w:t>[(b.1</w:t>
-      </w:r>
-      <w:proofErr w:type="gramStart"/>
-      <w:r>
-        <w:rPr>
-          <w:b/>
-        </w:rPr>
-        <w:t>)][</w:t>
-      </w:r>
-      <w:proofErr w:type="gramEnd"/>
-      <w:r>
-        <w:rPr>
-          <w:b/>
-        </w:rPr>
-        <w:t xml:space="preserve">2.5 pts] </w:t>
+        <w:t xml:space="preserve">[(b.1)][2.5 pts] </w:t>
       </w:r>
       <w:r>
         <w:t>What is the path returned by A* Search</w:t>
@@ -762,21 +726,7 @@
         <w:rPr>
           <w:color w:val="FF0000"/>
         </w:rPr>
-        <w:t>(S|10) -&gt; (</w:t>
-      </w:r>
-      <w:proofErr w:type="gramStart"/>
-      <w:r>
-        <w:rPr>
-          <w:color w:val="FF0000"/>
-        </w:rPr>
-        <w:t>B,S</w:t>
-      </w:r>
-      <w:proofErr w:type="gramEnd"/>
-      <w:r>
-        <w:rPr>
-          <w:color w:val="FF0000"/>
-        </w:rPr>
-        <w:t>|11), (D,S|12) -&gt; (T,B,S|6), (J,B,S|7), (D,S|12) -&gt; (G,T,B,S|3)</w:t>
+        <w:t>(S|10) -&gt; (B,S|11), (D,S|12) -&gt; (T,B,S|6), (J,B,S|7), (D,S|12) -&gt; (G,T,B,S|3)</w:t>
       </w:r>
     </w:p>
     <w:p>
@@ -794,23 +744,7 @@
         <w:ind w:left="23"/>
       </w:pPr>
       <w:r>
-        <w:t xml:space="preserve">Are the heuristic values provided in Figure 1 admissible. Include your </w:t>
-      </w:r>
-      <w:proofErr w:type="spellStart"/>
-      <w:r>
-        <w:t>explaination</w:t>
-      </w:r>
-      <w:proofErr w:type="spellEnd"/>
-      <w:r>
-        <w:t xml:space="preserve"> for each value </w:t>
-      </w:r>
-      <w:proofErr w:type="spellStart"/>
-      <w:r>
-        <w:t>wherether</w:t>
-      </w:r>
-      <w:proofErr w:type="spellEnd"/>
-      <w:r>
-        <w:t xml:space="preserve"> it is admissible.</w:t>
+        <w:t>Are the heuristic values provided in Figure 1 admissible. Include your explaination for each value wherether it is admissible.</w:t>
       </w:r>
     </w:p>
     <w:p>
@@ -1020,23 +954,7 @@
           <w:b/>
           <w:sz w:val="24"/>
         </w:rPr>
-        <w:t xml:space="preserve">(d) (5 </w:t>
-      </w:r>
-      <w:proofErr w:type="gramStart"/>
-      <w:r>
-        <w:rPr>
-          <w:b/>
-          <w:sz w:val="24"/>
-        </w:rPr>
-        <w:t>pts)A</w:t>
-      </w:r>
-      <w:proofErr w:type="gramEnd"/>
-      <w:r>
-        <w:rPr>
-          <w:b/>
-          <w:sz w:val="24"/>
-        </w:rPr>
-        <w:t>* Search with Admissible Heuristic:</w:t>
+        <w:t>(d) (5 pts)A* Search with Admissible Heuristic:</w:t>
       </w:r>
     </w:p>
     <w:p>
@@ -1108,23 +1026,7 @@
           <w:color w:val="FF0000"/>
         </w:rPr>
         <w:lastRenderedPageBreak/>
-        <w:t>(S|9) -&gt; (</w:t>
-      </w:r>
-      <w:proofErr w:type="gramStart"/>
-      <w:r>
-        <w:rPr>
-          <w:b/>
-          <w:color w:val="FF0000"/>
-        </w:rPr>
-        <w:t>B,S</w:t>
-      </w:r>
-      <w:proofErr w:type="gramEnd"/>
-      <w:r>
-        <w:rPr>
-          <w:b/>
-          <w:color w:val="FF0000"/>
-        </w:rPr>
-        <w:t xml:space="preserve">|9), (D,S|12) -&gt; (T,B,S|5), (J,B,S|7), (D,S|12) -&gt; (G,T,B,S|3) </w:t>
+        <w:t xml:space="preserve">(S|9) -&gt; (B,S|9), (D,S|12) -&gt; (T,B,S|5), (J,B,S|7), (D,S|12) -&gt; (G,T,B,S|3) </w:t>
       </w:r>
     </w:p>
     <w:p>
@@ -1324,15 +1226,7 @@
         <w:ind w:left="23"/>
       </w:pPr>
       <w:r>
-        <w:t xml:space="preserve">In this </w:t>
-      </w:r>
-      <w:proofErr w:type="spellStart"/>
-      <w:r>
-        <w:t>pacman</w:t>
-      </w:r>
-      <w:proofErr w:type="spellEnd"/>
-      <w:r>
-        <w:t xml:space="preserve"> problem, you will implement an algorithm that teaches the Pacman agent to find the path in the maze to collect food. You are given a map, a start position, and a food position. Your task is to implement a search algorithm to find a path from the start position to the food position.</w:t>
+        <w:t>In this pacman problem, you will implement an algorithm that teaches the Pacman agent to find the path in the maze to collect food. You are given a map, a start position, and a food position. Your task is to implement a search algorithm to find a path from the start position to the food position.</w:t>
       </w:r>
     </w:p>
     <w:p>
@@ -1362,7 +1256,6 @@
         <w:tblCellMar>
           <w:top w:w="111" w:type="dxa"/>
           <w:left w:w="124" w:type="dxa"/>
-          <w:bottom w:w="0" w:type="dxa"/>
           <w:right w:w="115" w:type="dxa"/>
         </w:tblCellMar>
         <w:tblLook w:val="04A0" w:firstRow="1" w:lastRow="0" w:firstColumn="1" w:lastColumn="0" w:noHBand="0" w:noVBand="1"/>
@@ -1682,14 +1575,12 @@
             <w:r>
               <w:t xml:space="preserve">types such as </w:t>
             </w:r>
-            <w:proofErr w:type="spellStart"/>
             <w:r>
               <w:rPr>
                 <w:rFonts w:ascii="Courier New" w:eastAsia="Courier New" w:hAnsi="Courier New" w:cs="Courier New"/>
               </w:rPr>
               <w:t>AgentState</w:t>
             </w:r>
-            <w:proofErr w:type="spellEnd"/>
             <w:r>
               <w:t xml:space="preserve">, </w:t>
             </w:r>
@@ -1833,19 +1724,9 @@
         <w:spacing w:after="130"/>
         <w:ind w:left="23"/>
       </w:pPr>
-      <w:proofErr w:type="spellStart"/>
-      <w:r>
-        <w:t>virtualenv</w:t>
-      </w:r>
-      <w:proofErr w:type="spellEnd"/>
-      <w:r>
-        <w:t xml:space="preserve"> −p python2 .7 </w:t>
-      </w:r>
-      <w:proofErr w:type="spellStart"/>
-      <w:r>
-        <w:t>pacman_env</w:t>
-      </w:r>
-      <w:proofErr w:type="spellEnd"/>
+      <w:r>
+        <w:t>virtualenv −p python2 .7 pacman_env</w:t>
+      </w:r>
     </w:p>
     <w:p>
       <w:pPr>
@@ -1858,13 +1739,8 @@
         </w:rPr>
         <w:t xml:space="preserve">source </w:t>
       </w:r>
-      <w:proofErr w:type="spellStart"/>
-      <w:r>
-        <w:t>pacman_env</w:t>
-      </w:r>
-      <w:proofErr w:type="spellEnd"/>
-      <w:r>
-        <w:t>/bin/ activate</w:t>
+      <w:r>
+        <w:t>pacman_env/bin/ activate</w:t>
       </w:r>
     </w:p>
     <w:p>
@@ -1880,21 +1756,8 @@
         <w:ind w:left="503"/>
       </w:pPr>
       <w:r>
-        <w:t xml:space="preserve">python </w:t>
-      </w:r>
-      <w:proofErr w:type="spellStart"/>
-      <w:r>
-        <w:t>pacman</w:t>
-      </w:r>
-      <w:proofErr w:type="spellEnd"/>
-      <w:r>
-        <w:t xml:space="preserve">. </w:t>
-      </w:r>
-      <w:proofErr w:type="spellStart"/>
-      <w:r>
-        <w:t>py</w:t>
-      </w:r>
-      <w:proofErr w:type="spellEnd"/>
+        <w:t>python pacman. py</w:t>
+      </w:r>
     </w:p>
     <w:p>
       <w:pPr>
@@ -1920,9 +1783,7 @@
         <w:tblW w:w="9459" w:type="dxa"/>
         <w:tblInd w:w="-64" w:type="dxa"/>
         <w:tblCellMar>
-          <w:top w:w="0" w:type="dxa"/>
           <w:left w:w="72" w:type="dxa"/>
-          <w:bottom w:w="0" w:type="dxa"/>
           <w:right w:w="115" w:type="dxa"/>
         </w:tblCellMar>
         <w:tblLook w:val="04A0" w:firstRow="1" w:lastRow="0" w:firstColumn="1" w:lastColumn="0" w:noHBand="0" w:noVBand="1"/>
@@ -1959,7 +1820,6 @@
               </w:rPr>
               <w:t xml:space="preserve">def </w:t>
             </w:r>
-            <w:proofErr w:type="spellStart"/>
             <w:r>
               <w:rPr>
                 <w:rFonts w:ascii="Courier New" w:eastAsia="Courier New" w:hAnsi="Courier New" w:cs="Courier New"/>
@@ -1968,7 +1828,6 @@
               </w:rPr>
               <w:t>search_fn</w:t>
             </w:r>
-            <w:proofErr w:type="spellEnd"/>
             <w:r>
               <w:rPr>
                 <w:rFonts w:ascii="Courier New" w:eastAsia="Courier New" w:hAnsi="Courier New" w:cs="Courier New"/>
@@ -2031,12 +1890,7 @@
         <w:ind w:left="23"/>
       </w:pPr>
       <w:r>
-        <w:t xml:space="preserve">problem is an instance of the </w:t>
-      </w:r>
-      <w:proofErr w:type="spellStart"/>
-      <w:proofErr w:type="gramStart"/>
-      <w:r>
-        <w:t>class</w:t>
+        <w:t>problem is an instance of the class</w:t>
       </w:r>
       <w:r>
         <w:rPr>
@@ -2044,13 +1898,8 @@
         </w:rPr>
         <w:t>PositionSearchProblem</w:t>
       </w:r>
-      <w:proofErr w:type="spellEnd"/>
-      <w:r>
-        <w:t>(</w:t>
-      </w:r>
-      <w:proofErr w:type="gramEnd"/>
-      <w:r>
-        <w:t>defined in searchagents.py). The problem instance has 3 important instance methods</w:t>
+      <w:r>
+        <w:t>(defined in searchagents.py). The problem instance has 3 important instance methods</w:t>
       </w:r>
     </w:p>
     <w:p>
@@ -2061,21 +1910,11 @@
         </w:numPr>
         <w:ind w:hanging="255"/>
       </w:pPr>
-      <w:proofErr w:type="spellStart"/>
-      <w:proofErr w:type="gramStart"/>
-      <w:r>
-        <w:rPr>
-          <w:rFonts w:ascii="Courier New" w:eastAsia="Courier New" w:hAnsi="Courier New" w:cs="Courier New"/>
-        </w:rPr>
-        <w:t>problem.getStartState</w:t>
-      </w:r>
-      <w:proofErr w:type="spellEnd"/>
-      <w:proofErr w:type="gramEnd"/>
-      <w:r>
-        <w:rPr>
-          <w:rFonts w:ascii="Courier New" w:eastAsia="Courier New" w:hAnsi="Courier New" w:cs="Courier New"/>
-        </w:rPr>
-        <w:t xml:space="preserve">() </w:t>
+      <w:r>
+        <w:rPr>
+          <w:rFonts w:ascii="Courier New" w:eastAsia="Courier New" w:hAnsi="Courier New" w:cs="Courier New"/>
+        </w:rPr>
+        <w:t xml:space="preserve">problem.getStartState() </w:t>
       </w:r>
       <w:r>
         <w:t>- Returns the start position.</w:t>
@@ -2089,22 +1928,12 @@
         </w:numPr>
         <w:ind w:hanging="255"/>
       </w:pPr>
-      <w:proofErr w:type="spellStart"/>
-      <w:proofErr w:type="gramStart"/>
       <w:r>
         <w:rPr>
           <w:rFonts w:ascii="Courier New" w:eastAsia="Courier New" w:hAnsi="Courier New" w:cs="Courier New"/>
         </w:rPr>
         <w:lastRenderedPageBreak/>
-        <w:t>problem.isGoalState</w:t>
-      </w:r>
-      <w:proofErr w:type="spellEnd"/>
-      <w:proofErr w:type="gramEnd"/>
-      <w:r>
-        <w:rPr>
-          <w:rFonts w:ascii="Courier New" w:eastAsia="Courier New" w:hAnsi="Courier New" w:cs="Courier New"/>
-        </w:rPr>
-        <w:t xml:space="preserve">(current) </w:t>
+        <w:t xml:space="preserve">problem.isGoalState(current) </w:t>
       </w:r>
       <w:r>
         <w:t xml:space="preserve">- Returns </w:t>
@@ -2127,21 +1956,11 @@
         </w:numPr>
         <w:ind w:hanging="255"/>
       </w:pPr>
-      <w:proofErr w:type="spellStart"/>
-      <w:proofErr w:type="gramStart"/>
-      <w:r>
-        <w:rPr>
-          <w:rFonts w:ascii="Courier New" w:eastAsia="Courier New" w:hAnsi="Courier New" w:cs="Courier New"/>
-        </w:rPr>
-        <w:t>problem.getSuccessors</w:t>
-      </w:r>
-      <w:proofErr w:type="spellEnd"/>
-      <w:proofErr w:type="gramEnd"/>
-      <w:r>
-        <w:rPr>
-          <w:rFonts w:ascii="Courier New" w:eastAsia="Courier New" w:hAnsi="Courier New" w:cs="Courier New"/>
-        </w:rPr>
-        <w:t xml:space="preserve">(current) </w:t>
+      <w:r>
+        <w:rPr>
+          <w:rFonts w:ascii="Courier New" w:eastAsia="Courier New" w:hAnsi="Courier New" w:cs="Courier New"/>
+        </w:rPr>
+        <w:t xml:space="preserve">problem.getSuccessors(current) </w:t>
       </w:r>
       <w:r>
         <w:t>- Returns a list of successors of current position.</w:t>
@@ -2153,15 +1972,7 @@
         <w:ind w:left="23"/>
       </w:pPr>
       <w:r>
-        <w:t xml:space="preserve">Now, </w:t>
-      </w:r>
-      <w:proofErr w:type="gramStart"/>
-      <w:r>
-        <w:t>take a look</w:t>
-      </w:r>
-      <w:proofErr w:type="gramEnd"/>
-      <w:r>
-        <w:t xml:space="preserve"> on the example</w:t>
+        <w:t>Now, take a look on the example</w:t>
       </w:r>
     </w:p>
     <w:p>
@@ -2192,7 +2003,6 @@
         </w:rPr>
         <w:t xml:space="preserve">def </w:t>
       </w:r>
-      <w:proofErr w:type="spellStart"/>
       <w:r>
         <w:rPr>
           <w:rFonts w:ascii="Courier New" w:eastAsia="Courier New" w:hAnsi="Courier New" w:cs="Courier New"/>
@@ -2201,7 +2011,6 @@
         </w:rPr>
         <w:t>tinyMazeSearch</w:t>
       </w:r>
-      <w:proofErr w:type="spellEnd"/>
       <w:r>
         <w:rPr>
           <w:rFonts w:ascii="Courier New" w:eastAsia="Courier New" w:hAnsi="Courier New" w:cs="Courier New"/>
@@ -2263,7 +2072,6 @@
         </w:rPr>
         <w:t xml:space="preserve">= </w:t>
       </w:r>
-      <w:proofErr w:type="spellStart"/>
       <w:r>
         <w:rPr>
           <w:rFonts w:ascii="Courier New" w:eastAsia="Courier New" w:hAnsi="Courier New" w:cs="Courier New"/>
@@ -2285,16 +2093,7 @@
           <w:color w:val="964A00"/>
           <w:sz w:val="16"/>
         </w:rPr>
-        <w:t>SOUTH</w:t>
-      </w:r>
-      <w:proofErr w:type="spellEnd"/>
-      <w:r>
-        <w:rPr>
-          <w:rFonts w:ascii="Courier New" w:eastAsia="Courier New" w:hAnsi="Courier New" w:cs="Courier New"/>
-          <w:color w:val="964A00"/>
-          <w:sz w:val="16"/>
-        </w:rPr>
-        <w:t xml:space="preserve"> w </w:t>
+        <w:t xml:space="preserve">SOUTH w </w:t>
       </w:r>
       <w:r>
         <w:rPr>
@@ -2303,7 +2102,6 @@
         </w:rPr>
         <w:t xml:space="preserve">= </w:t>
       </w:r>
-      <w:proofErr w:type="spellStart"/>
       <w:r>
         <w:rPr>
           <w:rFonts w:ascii="Courier New" w:eastAsia="Courier New" w:hAnsi="Courier New" w:cs="Courier New"/>
@@ -2325,16 +2123,7 @@
           <w:color w:val="964A00"/>
           <w:sz w:val="16"/>
         </w:rPr>
-        <w:t>WEST</w:t>
-      </w:r>
-      <w:proofErr w:type="spellEnd"/>
-      <w:r>
-        <w:rPr>
-          <w:rFonts w:ascii="Courier New" w:eastAsia="Courier New" w:hAnsi="Courier New" w:cs="Courier New"/>
-          <w:color w:val="964A00"/>
-          <w:sz w:val="16"/>
-        </w:rPr>
-        <w:t xml:space="preserve"> </w:t>
+        <w:t xml:space="preserve">WEST </w:t>
       </w:r>
       <w:r>
         <w:rPr>
@@ -2488,15 +2277,7 @@
         <w:t>T</w:t>
       </w:r>
       <w:r>
-        <w:t xml:space="preserve">he </w:t>
-      </w:r>
-      <w:proofErr w:type="spellStart"/>
-      <w:r>
-        <w:t>tinyMazeSearch</w:t>
-      </w:r>
-      <w:proofErr w:type="spellEnd"/>
-      <w:r>
-        <w:t xml:space="preserve"> function will return a fixed path. s and w represent for the action going the South and going to the West. You will have for basic actions: North, South, West, East.</w:t>
+        <w:t>he tinyMazeSearch function will return a fixed path. s and w represent for the action going the South and going to the West. You will have for basic actions: North, South, West, East.</w:t>
       </w:r>
     </w:p>
     <w:p>
@@ -2560,25 +2341,7 @@
           <w:color w:val="964A00"/>
           <w:sz w:val="16"/>
         </w:rPr>
-        <w:t xml:space="preserve">l </w:t>
-      </w:r>
-      <w:proofErr w:type="spellStart"/>
-      <w:r>
-        <w:rPr>
-          <w:rFonts w:ascii="Courier New" w:eastAsia="Courier New" w:hAnsi="Courier New" w:cs="Courier New"/>
-          <w:color w:val="964A00"/>
-          <w:sz w:val="16"/>
-        </w:rPr>
-        <w:t>tinyMaze</w:t>
-      </w:r>
-      <w:proofErr w:type="spellEnd"/>
-      <w:r>
-        <w:rPr>
-          <w:rFonts w:ascii="Courier New" w:eastAsia="Courier New" w:hAnsi="Courier New" w:cs="Courier New"/>
-          <w:color w:val="964A00"/>
-          <w:sz w:val="16"/>
-        </w:rPr>
-        <w:t xml:space="preserve"> </w:t>
+        <w:t xml:space="preserve">l tinyMaze </w:t>
       </w:r>
       <w:r>
         <w:rPr>
@@ -2593,25 +2356,7 @@
           <w:color w:val="964A00"/>
           <w:sz w:val="16"/>
         </w:rPr>
-        <w:t xml:space="preserve">p </w:t>
-      </w:r>
-      <w:proofErr w:type="spellStart"/>
-      <w:r>
-        <w:rPr>
-          <w:rFonts w:ascii="Courier New" w:eastAsia="Courier New" w:hAnsi="Courier New" w:cs="Courier New"/>
-          <w:color w:val="964A00"/>
-          <w:sz w:val="16"/>
-        </w:rPr>
-        <w:t>SearchAgent</w:t>
-      </w:r>
-      <w:proofErr w:type="spellEnd"/>
-      <w:r>
-        <w:rPr>
-          <w:rFonts w:ascii="Courier New" w:eastAsia="Courier New" w:hAnsi="Courier New" w:cs="Courier New"/>
-          <w:color w:val="964A00"/>
-          <w:sz w:val="16"/>
-        </w:rPr>
-        <w:t xml:space="preserve"> </w:t>
+        <w:t xml:space="preserve">p SearchAgent </w:t>
       </w:r>
       <w:r>
         <w:rPr>
@@ -2626,18 +2371,8 @@
           <w:color w:val="964A00"/>
           <w:sz w:val="16"/>
         </w:rPr>
-        <w:t xml:space="preserve">a </w:t>
-      </w:r>
-      <w:proofErr w:type="spellStart"/>
-      <w:r>
-        <w:rPr>
-          <w:rFonts w:ascii="Courier New" w:eastAsia="Courier New" w:hAnsi="Courier New" w:cs="Courier New"/>
-          <w:color w:val="964A00"/>
-          <w:sz w:val="16"/>
-        </w:rPr>
-        <w:t>fn</w:t>
-      </w:r>
-      <w:proofErr w:type="spellEnd"/>
+        <w:t>a fn</w:t>
+      </w:r>
       <w:r>
         <w:rPr>
           <w:rFonts w:ascii="Courier New" w:eastAsia="Courier New" w:hAnsi="Courier New" w:cs="Courier New"/>
@@ -2645,7 +2380,6 @@
         </w:rPr>
         <w:t>=</w:t>
       </w:r>
-      <w:proofErr w:type="spellStart"/>
       <w:r>
         <w:rPr>
           <w:rFonts w:ascii="Courier New" w:eastAsia="Courier New" w:hAnsi="Courier New" w:cs="Courier New"/>
@@ -2654,7 +2388,6 @@
         </w:rPr>
         <w:t>tinyMazeSearch</w:t>
       </w:r>
-      <w:proofErr w:type="spellEnd"/>
     </w:p>
     <w:p>
       <w:pPr>
@@ -2709,9 +2442,7 @@
         <w:tblW w:w="9459" w:type="dxa"/>
         <w:tblInd w:w="-64" w:type="dxa"/>
         <w:tblCellMar>
-          <w:top w:w="0" w:type="dxa"/>
           <w:left w:w="72" w:type="dxa"/>
-          <w:bottom w:w="0" w:type="dxa"/>
           <w:right w:w="115" w:type="dxa"/>
         </w:tblCellMar>
         <w:tblLook w:val="04A0" w:firstRow="1" w:lastRow="0" w:firstColumn="1" w:lastColumn="0" w:noHBand="0" w:noVBand="1"/>
@@ -2748,7 +2479,6 @@
               </w:rPr>
               <w:t xml:space="preserve">def </w:t>
             </w:r>
-            <w:proofErr w:type="spellStart"/>
             <w:r>
               <w:rPr>
                 <w:rFonts w:ascii="Courier New" w:eastAsia="Courier New" w:hAnsi="Courier New" w:cs="Courier New"/>
@@ -2757,7 +2487,6 @@
               </w:rPr>
               <w:t>depthFirstSearch</w:t>
             </w:r>
-            <w:proofErr w:type="spellEnd"/>
             <w:r>
               <w:rPr>
                 <w:rFonts w:ascii="Courier New" w:eastAsia="Courier New" w:hAnsi="Courier New" w:cs="Courier New"/>
@@ -2916,25 +2645,7 @@
           <w:color w:val="964A00"/>
           <w:sz w:val="16"/>
         </w:rPr>
-        <w:t xml:space="preserve">l </w:t>
-      </w:r>
-      <w:proofErr w:type="spellStart"/>
-      <w:r>
-        <w:rPr>
-          <w:rFonts w:ascii="Courier New" w:eastAsia="Courier New" w:hAnsi="Courier New" w:cs="Courier New"/>
-          <w:color w:val="964A00"/>
-          <w:sz w:val="16"/>
-        </w:rPr>
-        <w:t>tinyMaze</w:t>
-      </w:r>
-      <w:proofErr w:type="spellEnd"/>
-      <w:r>
-        <w:rPr>
-          <w:rFonts w:ascii="Courier New" w:eastAsia="Courier New" w:hAnsi="Courier New" w:cs="Courier New"/>
-          <w:color w:val="964A00"/>
-          <w:sz w:val="16"/>
-        </w:rPr>
-        <w:t xml:space="preserve"> </w:t>
+        <w:t xml:space="preserve">l tinyMaze </w:t>
       </w:r>
       <w:r>
         <w:rPr>
@@ -2949,25 +2660,7 @@
           <w:color w:val="964A00"/>
           <w:sz w:val="16"/>
         </w:rPr>
-        <w:t xml:space="preserve">p </w:t>
-      </w:r>
-      <w:proofErr w:type="spellStart"/>
-      <w:r>
-        <w:rPr>
-          <w:rFonts w:ascii="Courier New" w:eastAsia="Courier New" w:hAnsi="Courier New" w:cs="Courier New"/>
-          <w:color w:val="964A00"/>
-          <w:sz w:val="16"/>
-        </w:rPr>
-        <w:t>SearchAgent</w:t>
-      </w:r>
-      <w:proofErr w:type="spellEnd"/>
-      <w:r>
-        <w:rPr>
-          <w:rFonts w:ascii="Courier New" w:eastAsia="Courier New" w:hAnsi="Courier New" w:cs="Courier New"/>
-          <w:color w:val="964A00"/>
-          <w:sz w:val="16"/>
-        </w:rPr>
-        <w:t xml:space="preserve"> </w:t>
+        <w:t xml:space="preserve">p SearchAgent </w:t>
       </w:r>
       <w:r>
         <w:rPr>
@@ -2982,18 +2675,8 @@
           <w:color w:val="964A00"/>
           <w:sz w:val="16"/>
         </w:rPr>
-        <w:t xml:space="preserve">a </w:t>
-      </w:r>
-      <w:proofErr w:type="spellStart"/>
-      <w:r>
-        <w:rPr>
-          <w:rFonts w:ascii="Courier New" w:eastAsia="Courier New" w:hAnsi="Courier New" w:cs="Courier New"/>
-          <w:color w:val="964A00"/>
-          <w:sz w:val="16"/>
-        </w:rPr>
-        <w:t>fn</w:t>
-      </w:r>
-      <w:proofErr w:type="spellEnd"/>
+        <w:t>a fn</w:t>
+      </w:r>
       <w:r>
         <w:rPr>
           <w:rFonts w:ascii="Courier New" w:eastAsia="Courier New" w:hAnsi="Courier New" w:cs="Courier New"/>
@@ -3001,7 +2684,156 @@
         </w:rPr>
         <w:t>=</w:t>
       </w:r>
-      <w:proofErr w:type="spellStart"/>
+      <w:r>
+        <w:rPr>
+          <w:rFonts w:ascii="Courier New" w:eastAsia="Courier New" w:hAnsi="Courier New" w:cs="Courier New"/>
+          <w:color w:val="964A00"/>
+          <w:sz w:val="16"/>
+        </w:rPr>
+        <w:t>dfs python pacman</w:t>
+      </w:r>
+      <w:r>
+        <w:rPr>
+          <w:rFonts w:ascii="Courier New" w:eastAsia="Courier New" w:hAnsi="Courier New" w:cs="Courier New"/>
+          <w:sz w:val="16"/>
+        </w:rPr>
+        <w:t>.</w:t>
+      </w:r>
+      <w:r>
+        <w:rPr>
+          <w:rFonts w:ascii="Courier New" w:eastAsia="Courier New" w:hAnsi="Courier New" w:cs="Courier New"/>
+          <w:color w:val="964A00"/>
+          <w:sz w:val="16"/>
+        </w:rPr>
+        <w:t xml:space="preserve">py </w:t>
+      </w:r>
+      <w:r>
+        <w:rPr>
+          <w:rFonts w:ascii="Courier New" w:eastAsia="Courier New" w:hAnsi="Courier New" w:cs="Courier New"/>
+          <w:sz w:val="16"/>
+        </w:rPr>
+        <w:t>-</w:t>
+      </w:r>
+      <w:r>
+        <w:rPr>
+          <w:rFonts w:ascii="Courier New" w:eastAsia="Courier New" w:hAnsi="Courier New" w:cs="Courier New"/>
+          <w:color w:val="964A00"/>
+          <w:sz w:val="16"/>
+        </w:rPr>
+        <w:t xml:space="preserve">l mediumMaze </w:t>
+      </w:r>
+      <w:r>
+        <w:rPr>
+          <w:rFonts w:ascii="Courier New" w:eastAsia="Courier New" w:hAnsi="Courier New" w:cs="Courier New"/>
+          <w:sz w:val="16"/>
+        </w:rPr>
+        <w:t>-</w:t>
+      </w:r>
+      <w:r>
+        <w:rPr>
+          <w:rFonts w:ascii="Courier New" w:eastAsia="Courier New" w:hAnsi="Courier New" w:cs="Courier New"/>
+          <w:color w:val="964A00"/>
+          <w:sz w:val="16"/>
+        </w:rPr>
+        <w:t xml:space="preserve">p SearchAgent </w:t>
+      </w:r>
+      <w:r>
+        <w:rPr>
+          <w:rFonts w:ascii="Courier New" w:eastAsia="Courier New" w:hAnsi="Courier New" w:cs="Courier New"/>
+          <w:sz w:val="16"/>
+        </w:rPr>
+        <w:t>-</w:t>
+      </w:r>
+      <w:r>
+        <w:rPr>
+          <w:rFonts w:ascii="Courier New" w:eastAsia="Courier New" w:hAnsi="Courier New" w:cs="Courier New"/>
+          <w:color w:val="964A00"/>
+          <w:sz w:val="16"/>
+        </w:rPr>
+        <w:t>a fn</w:t>
+      </w:r>
+      <w:r>
+        <w:rPr>
+          <w:rFonts w:ascii="Courier New" w:eastAsia="Courier New" w:hAnsi="Courier New" w:cs="Courier New"/>
+          <w:sz w:val="16"/>
+        </w:rPr>
+        <w:t>=</w:t>
+      </w:r>
+      <w:r>
+        <w:rPr>
+          <w:rFonts w:ascii="Courier New" w:eastAsia="Courier New" w:hAnsi="Courier New" w:cs="Courier New"/>
+          <w:color w:val="964A00"/>
+          <w:sz w:val="16"/>
+        </w:rPr>
+        <w:t>dfs python pacman</w:t>
+      </w:r>
+      <w:r>
+        <w:rPr>
+          <w:rFonts w:ascii="Courier New" w:eastAsia="Courier New" w:hAnsi="Courier New" w:cs="Courier New"/>
+          <w:sz w:val="16"/>
+        </w:rPr>
+        <w:t>.</w:t>
+      </w:r>
+      <w:r>
+        <w:rPr>
+          <w:rFonts w:ascii="Courier New" w:eastAsia="Courier New" w:hAnsi="Courier New" w:cs="Courier New"/>
+          <w:color w:val="964A00"/>
+          <w:sz w:val="16"/>
+        </w:rPr>
+        <w:t xml:space="preserve">py </w:t>
+      </w:r>
+      <w:r>
+        <w:rPr>
+          <w:rFonts w:ascii="Courier New" w:eastAsia="Courier New" w:hAnsi="Courier New" w:cs="Courier New"/>
+          <w:sz w:val="16"/>
+        </w:rPr>
+        <w:t>-</w:t>
+      </w:r>
+      <w:r>
+        <w:rPr>
+          <w:rFonts w:ascii="Courier New" w:eastAsia="Courier New" w:hAnsi="Courier New" w:cs="Courier New"/>
+          <w:color w:val="964A00"/>
+          <w:sz w:val="16"/>
+        </w:rPr>
+        <w:t xml:space="preserve">l bigMaze </w:t>
+      </w:r>
+      <w:r>
+        <w:rPr>
+          <w:rFonts w:ascii="Courier New" w:eastAsia="Courier New" w:hAnsi="Courier New" w:cs="Courier New"/>
+          <w:sz w:val="16"/>
+        </w:rPr>
+        <w:t>-</w:t>
+      </w:r>
+      <w:r>
+        <w:rPr>
+          <w:rFonts w:ascii="Courier New" w:eastAsia="Courier New" w:hAnsi="Courier New" w:cs="Courier New"/>
+          <w:color w:val="964A00"/>
+          <w:sz w:val="16"/>
+        </w:rPr>
+        <w:t xml:space="preserve">p SearchAgent </w:t>
+      </w:r>
+      <w:r>
+        <w:rPr>
+          <w:rFonts w:ascii="Courier New" w:eastAsia="Courier New" w:hAnsi="Courier New" w:cs="Courier New"/>
+          <w:sz w:val="16"/>
+        </w:rPr>
+        <w:t>-</w:t>
+      </w:r>
+      <w:r>
+        <w:rPr>
+          <w:rFonts w:ascii="Courier New" w:eastAsia="Courier New" w:hAnsi="Courier New" w:cs="Courier New"/>
+          <w:color w:val="964A00"/>
+          <w:sz w:val="16"/>
+        </w:rPr>
+        <w:t>a fn</w:t>
+      </w:r>
+      <w:r>
+        <w:rPr>
+          <w:rFonts w:ascii="Courier New" w:eastAsia="Courier New" w:hAnsi="Courier New" w:cs="Courier New"/>
+          <w:sz w:val="16"/>
+        </w:rPr>
+        <w:t>=</w:t>
+      </w:r>
       <w:r>
         <w:rPr>
           <w:rFonts w:ascii="Courier New" w:eastAsia="Courier New" w:hAnsi="Courier New" w:cs="Courier New"/>
@@ -3010,269 +2842,6 @@
         </w:rPr>
         <w:t>dfs</w:t>
       </w:r>
-      <w:proofErr w:type="spellEnd"/>
-      <w:r>
-        <w:rPr>
-          <w:rFonts w:ascii="Courier New" w:eastAsia="Courier New" w:hAnsi="Courier New" w:cs="Courier New"/>
-          <w:color w:val="964A00"/>
-          <w:sz w:val="16"/>
-        </w:rPr>
-        <w:t xml:space="preserve"> python pacman</w:t>
-      </w:r>
-      <w:r>
-        <w:rPr>
-          <w:rFonts w:ascii="Courier New" w:eastAsia="Courier New" w:hAnsi="Courier New" w:cs="Courier New"/>
-          <w:sz w:val="16"/>
-        </w:rPr>
-        <w:t>.</w:t>
-      </w:r>
-      <w:r>
-        <w:rPr>
-          <w:rFonts w:ascii="Courier New" w:eastAsia="Courier New" w:hAnsi="Courier New" w:cs="Courier New"/>
-          <w:color w:val="964A00"/>
-          <w:sz w:val="16"/>
-        </w:rPr>
-        <w:t xml:space="preserve">py </w:t>
-      </w:r>
-      <w:r>
-        <w:rPr>
-          <w:rFonts w:ascii="Courier New" w:eastAsia="Courier New" w:hAnsi="Courier New" w:cs="Courier New"/>
-          <w:sz w:val="16"/>
-        </w:rPr>
-        <w:t>-</w:t>
-      </w:r>
-      <w:r>
-        <w:rPr>
-          <w:rFonts w:ascii="Courier New" w:eastAsia="Courier New" w:hAnsi="Courier New" w:cs="Courier New"/>
-          <w:color w:val="964A00"/>
-          <w:sz w:val="16"/>
-        </w:rPr>
-        <w:t xml:space="preserve">l </w:t>
-      </w:r>
-      <w:proofErr w:type="spellStart"/>
-      <w:r>
-        <w:rPr>
-          <w:rFonts w:ascii="Courier New" w:eastAsia="Courier New" w:hAnsi="Courier New" w:cs="Courier New"/>
-          <w:color w:val="964A00"/>
-          <w:sz w:val="16"/>
-        </w:rPr>
-        <w:t>mediumMaze</w:t>
-      </w:r>
-      <w:proofErr w:type="spellEnd"/>
-      <w:r>
-        <w:rPr>
-          <w:rFonts w:ascii="Courier New" w:eastAsia="Courier New" w:hAnsi="Courier New" w:cs="Courier New"/>
-          <w:color w:val="964A00"/>
-          <w:sz w:val="16"/>
-        </w:rPr>
-        <w:t xml:space="preserve"> </w:t>
-      </w:r>
-      <w:r>
-        <w:rPr>
-          <w:rFonts w:ascii="Courier New" w:eastAsia="Courier New" w:hAnsi="Courier New" w:cs="Courier New"/>
-          <w:sz w:val="16"/>
-        </w:rPr>
-        <w:t>-</w:t>
-      </w:r>
-      <w:r>
-        <w:rPr>
-          <w:rFonts w:ascii="Courier New" w:eastAsia="Courier New" w:hAnsi="Courier New" w:cs="Courier New"/>
-          <w:color w:val="964A00"/>
-          <w:sz w:val="16"/>
-        </w:rPr>
-        <w:t xml:space="preserve">p </w:t>
-      </w:r>
-      <w:proofErr w:type="spellStart"/>
-      <w:r>
-        <w:rPr>
-          <w:rFonts w:ascii="Courier New" w:eastAsia="Courier New" w:hAnsi="Courier New" w:cs="Courier New"/>
-          <w:color w:val="964A00"/>
-          <w:sz w:val="16"/>
-        </w:rPr>
-        <w:t>SearchAgent</w:t>
-      </w:r>
-      <w:proofErr w:type="spellEnd"/>
-      <w:r>
-        <w:rPr>
-          <w:rFonts w:ascii="Courier New" w:eastAsia="Courier New" w:hAnsi="Courier New" w:cs="Courier New"/>
-          <w:color w:val="964A00"/>
-          <w:sz w:val="16"/>
-        </w:rPr>
-        <w:t xml:space="preserve"> </w:t>
-      </w:r>
-      <w:r>
-        <w:rPr>
-          <w:rFonts w:ascii="Courier New" w:eastAsia="Courier New" w:hAnsi="Courier New" w:cs="Courier New"/>
-          <w:sz w:val="16"/>
-        </w:rPr>
-        <w:t>-</w:t>
-      </w:r>
-      <w:r>
-        <w:rPr>
-          <w:rFonts w:ascii="Courier New" w:eastAsia="Courier New" w:hAnsi="Courier New" w:cs="Courier New"/>
-          <w:color w:val="964A00"/>
-          <w:sz w:val="16"/>
-        </w:rPr>
-        <w:t xml:space="preserve">a </w:t>
-      </w:r>
-      <w:proofErr w:type="spellStart"/>
-      <w:r>
-        <w:rPr>
-          <w:rFonts w:ascii="Courier New" w:eastAsia="Courier New" w:hAnsi="Courier New" w:cs="Courier New"/>
-          <w:color w:val="964A00"/>
-          <w:sz w:val="16"/>
-        </w:rPr>
-        <w:t>fn</w:t>
-      </w:r>
-      <w:proofErr w:type="spellEnd"/>
-      <w:r>
-        <w:rPr>
-          <w:rFonts w:ascii="Courier New" w:eastAsia="Courier New" w:hAnsi="Courier New" w:cs="Courier New"/>
-          <w:sz w:val="16"/>
-        </w:rPr>
-        <w:t>=</w:t>
-      </w:r>
-      <w:proofErr w:type="spellStart"/>
-      <w:r>
-        <w:rPr>
-          <w:rFonts w:ascii="Courier New" w:eastAsia="Courier New" w:hAnsi="Courier New" w:cs="Courier New"/>
-          <w:color w:val="964A00"/>
-          <w:sz w:val="16"/>
-        </w:rPr>
-        <w:t>dfs</w:t>
-      </w:r>
-      <w:proofErr w:type="spellEnd"/>
-      <w:r>
-        <w:rPr>
-          <w:rFonts w:ascii="Courier New" w:eastAsia="Courier New" w:hAnsi="Courier New" w:cs="Courier New"/>
-          <w:color w:val="964A00"/>
-          <w:sz w:val="16"/>
-        </w:rPr>
-        <w:t xml:space="preserve"> python pacman</w:t>
-      </w:r>
-      <w:r>
-        <w:rPr>
-          <w:rFonts w:ascii="Courier New" w:eastAsia="Courier New" w:hAnsi="Courier New" w:cs="Courier New"/>
-          <w:sz w:val="16"/>
-        </w:rPr>
-        <w:t>.</w:t>
-      </w:r>
-      <w:r>
-        <w:rPr>
-          <w:rFonts w:ascii="Courier New" w:eastAsia="Courier New" w:hAnsi="Courier New" w:cs="Courier New"/>
-          <w:color w:val="964A00"/>
-          <w:sz w:val="16"/>
-        </w:rPr>
-        <w:t xml:space="preserve">py </w:t>
-      </w:r>
-      <w:r>
-        <w:rPr>
-          <w:rFonts w:ascii="Courier New" w:eastAsia="Courier New" w:hAnsi="Courier New" w:cs="Courier New"/>
-          <w:sz w:val="16"/>
-        </w:rPr>
-        <w:t>-</w:t>
-      </w:r>
-      <w:r>
-        <w:rPr>
-          <w:rFonts w:ascii="Courier New" w:eastAsia="Courier New" w:hAnsi="Courier New" w:cs="Courier New"/>
-          <w:color w:val="964A00"/>
-          <w:sz w:val="16"/>
-        </w:rPr>
-        <w:t xml:space="preserve">l </w:t>
-      </w:r>
-      <w:proofErr w:type="spellStart"/>
-      <w:r>
-        <w:rPr>
-          <w:rFonts w:ascii="Courier New" w:eastAsia="Courier New" w:hAnsi="Courier New" w:cs="Courier New"/>
-          <w:color w:val="964A00"/>
-          <w:sz w:val="16"/>
-        </w:rPr>
-        <w:t>bigMaze</w:t>
-      </w:r>
-      <w:proofErr w:type="spellEnd"/>
-      <w:r>
-        <w:rPr>
-          <w:rFonts w:ascii="Courier New" w:eastAsia="Courier New" w:hAnsi="Courier New" w:cs="Courier New"/>
-          <w:color w:val="964A00"/>
-          <w:sz w:val="16"/>
-        </w:rPr>
-        <w:t xml:space="preserve"> </w:t>
-      </w:r>
-      <w:r>
-        <w:rPr>
-          <w:rFonts w:ascii="Courier New" w:eastAsia="Courier New" w:hAnsi="Courier New" w:cs="Courier New"/>
-          <w:sz w:val="16"/>
-        </w:rPr>
-        <w:t>-</w:t>
-      </w:r>
-      <w:r>
-        <w:rPr>
-          <w:rFonts w:ascii="Courier New" w:eastAsia="Courier New" w:hAnsi="Courier New" w:cs="Courier New"/>
-          <w:color w:val="964A00"/>
-          <w:sz w:val="16"/>
-        </w:rPr>
-        <w:t xml:space="preserve">p </w:t>
-      </w:r>
-      <w:proofErr w:type="spellStart"/>
-      <w:r>
-        <w:rPr>
-          <w:rFonts w:ascii="Courier New" w:eastAsia="Courier New" w:hAnsi="Courier New" w:cs="Courier New"/>
-          <w:color w:val="964A00"/>
-          <w:sz w:val="16"/>
-        </w:rPr>
-        <w:t>SearchAgent</w:t>
-      </w:r>
-      <w:proofErr w:type="spellEnd"/>
-      <w:r>
-        <w:rPr>
-          <w:rFonts w:ascii="Courier New" w:eastAsia="Courier New" w:hAnsi="Courier New" w:cs="Courier New"/>
-          <w:color w:val="964A00"/>
-          <w:sz w:val="16"/>
-        </w:rPr>
-        <w:t xml:space="preserve"> </w:t>
-      </w:r>
-      <w:r>
-        <w:rPr>
-          <w:rFonts w:ascii="Courier New" w:eastAsia="Courier New" w:hAnsi="Courier New" w:cs="Courier New"/>
-          <w:sz w:val="16"/>
-        </w:rPr>
-        <w:t>-</w:t>
-      </w:r>
-      <w:r>
-        <w:rPr>
-          <w:rFonts w:ascii="Courier New" w:eastAsia="Courier New" w:hAnsi="Courier New" w:cs="Courier New"/>
-          <w:color w:val="964A00"/>
-          <w:sz w:val="16"/>
-        </w:rPr>
-        <w:t xml:space="preserve">a </w:t>
-      </w:r>
-      <w:proofErr w:type="spellStart"/>
-      <w:r>
-        <w:rPr>
-          <w:rFonts w:ascii="Courier New" w:eastAsia="Courier New" w:hAnsi="Courier New" w:cs="Courier New"/>
-          <w:color w:val="964A00"/>
-          <w:sz w:val="16"/>
-        </w:rPr>
-        <w:t>fn</w:t>
-      </w:r>
-      <w:proofErr w:type="spellEnd"/>
-      <w:r>
-        <w:rPr>
-          <w:rFonts w:ascii="Courier New" w:eastAsia="Courier New" w:hAnsi="Courier New" w:cs="Courier New"/>
-          <w:sz w:val="16"/>
-        </w:rPr>
-        <w:t>=</w:t>
-      </w:r>
-      <w:proofErr w:type="spellStart"/>
-      <w:r>
-        <w:rPr>
-          <w:rFonts w:ascii="Courier New" w:eastAsia="Courier New" w:hAnsi="Courier New" w:cs="Courier New"/>
-          <w:color w:val="964A00"/>
-          <w:sz w:val="16"/>
-        </w:rPr>
-        <w:t>dfs</w:t>
-      </w:r>
-      <w:proofErr w:type="spellEnd"/>
     </w:p>
     <w:p>
       <w:pPr>
@@ -3298,9 +2867,7 @@
         <w:tblW w:w="9459" w:type="dxa"/>
         <w:tblInd w:w="-64" w:type="dxa"/>
         <w:tblCellMar>
-          <w:top w:w="0" w:type="dxa"/>
           <w:left w:w="72" w:type="dxa"/>
-          <w:bottom w:w="0" w:type="dxa"/>
           <w:right w:w="115" w:type="dxa"/>
         </w:tblCellMar>
         <w:tblLook w:val="04A0" w:firstRow="1" w:lastRow="0" w:firstColumn="1" w:lastColumn="0" w:noHBand="0" w:noVBand="1"/>
@@ -3337,7 +2904,6 @@
               </w:rPr>
               <w:t xml:space="preserve">def </w:t>
             </w:r>
-            <w:proofErr w:type="spellStart"/>
             <w:r>
               <w:rPr>
                 <w:rFonts w:ascii="Courier New" w:eastAsia="Courier New" w:hAnsi="Courier New" w:cs="Courier New"/>
@@ -3346,7 +2912,6 @@
               </w:rPr>
               <w:t>breadthFirstSearch</w:t>
             </w:r>
-            <w:proofErr w:type="spellEnd"/>
             <w:r>
               <w:rPr>
                 <w:rFonts w:ascii="Courier New" w:eastAsia="Courier New" w:hAnsi="Courier New" w:cs="Courier New"/>
@@ -3505,25 +3070,7 @@
           <w:color w:val="964A00"/>
           <w:sz w:val="16"/>
         </w:rPr>
-        <w:t xml:space="preserve">l </w:t>
-      </w:r>
-      <w:proofErr w:type="spellStart"/>
-      <w:r>
-        <w:rPr>
-          <w:rFonts w:ascii="Courier New" w:eastAsia="Courier New" w:hAnsi="Courier New" w:cs="Courier New"/>
-          <w:color w:val="964A00"/>
-          <w:sz w:val="16"/>
-        </w:rPr>
-        <w:t>tinyMaze</w:t>
-      </w:r>
-      <w:proofErr w:type="spellEnd"/>
-      <w:r>
-        <w:rPr>
-          <w:rFonts w:ascii="Courier New" w:eastAsia="Courier New" w:hAnsi="Courier New" w:cs="Courier New"/>
-          <w:color w:val="964A00"/>
-          <w:sz w:val="16"/>
-        </w:rPr>
-        <w:t xml:space="preserve"> </w:t>
+        <w:t xml:space="preserve">l tinyMaze </w:t>
       </w:r>
       <w:r>
         <w:rPr>
@@ -3538,25 +3085,7 @@
           <w:color w:val="964A00"/>
           <w:sz w:val="16"/>
         </w:rPr>
-        <w:t xml:space="preserve">p </w:t>
-      </w:r>
-      <w:proofErr w:type="spellStart"/>
-      <w:r>
-        <w:rPr>
-          <w:rFonts w:ascii="Courier New" w:eastAsia="Courier New" w:hAnsi="Courier New" w:cs="Courier New"/>
-          <w:color w:val="964A00"/>
-          <w:sz w:val="16"/>
-        </w:rPr>
-        <w:t>SearchAgent</w:t>
-      </w:r>
-      <w:proofErr w:type="spellEnd"/>
-      <w:r>
-        <w:rPr>
-          <w:rFonts w:ascii="Courier New" w:eastAsia="Courier New" w:hAnsi="Courier New" w:cs="Courier New"/>
-          <w:color w:val="964A00"/>
-          <w:sz w:val="16"/>
-        </w:rPr>
-        <w:t xml:space="preserve"> </w:t>
+        <w:t xml:space="preserve">p SearchAgent </w:t>
       </w:r>
       <w:r>
         <w:rPr>
@@ -3571,18 +3100,8 @@
           <w:color w:val="964A00"/>
           <w:sz w:val="16"/>
         </w:rPr>
-        <w:t xml:space="preserve">a </w:t>
-      </w:r>
-      <w:proofErr w:type="spellStart"/>
-      <w:r>
-        <w:rPr>
-          <w:rFonts w:ascii="Courier New" w:eastAsia="Courier New" w:hAnsi="Courier New" w:cs="Courier New"/>
-          <w:color w:val="964A00"/>
-          <w:sz w:val="16"/>
-        </w:rPr>
-        <w:t>fn</w:t>
-      </w:r>
-      <w:proofErr w:type="spellEnd"/>
+        <w:t>a fn</w:t>
+      </w:r>
       <w:r>
         <w:rPr>
           <w:rFonts w:ascii="Courier New" w:eastAsia="Courier New" w:hAnsi="Courier New" w:cs="Courier New"/>
@@ -3590,7 +3109,156 @@
         </w:rPr>
         <w:t>=</w:t>
       </w:r>
-      <w:proofErr w:type="spellStart"/>
+      <w:r>
+        <w:rPr>
+          <w:rFonts w:ascii="Courier New" w:eastAsia="Courier New" w:hAnsi="Courier New" w:cs="Courier New"/>
+          <w:color w:val="964A00"/>
+          <w:sz w:val="16"/>
+        </w:rPr>
+        <w:t>bfs python pacman</w:t>
+      </w:r>
+      <w:r>
+        <w:rPr>
+          <w:rFonts w:ascii="Courier New" w:eastAsia="Courier New" w:hAnsi="Courier New" w:cs="Courier New"/>
+          <w:sz w:val="16"/>
+        </w:rPr>
+        <w:t>.</w:t>
+      </w:r>
+      <w:r>
+        <w:rPr>
+          <w:rFonts w:ascii="Courier New" w:eastAsia="Courier New" w:hAnsi="Courier New" w:cs="Courier New"/>
+          <w:color w:val="964A00"/>
+          <w:sz w:val="16"/>
+        </w:rPr>
+        <w:t xml:space="preserve">py </w:t>
+      </w:r>
+      <w:r>
+        <w:rPr>
+          <w:rFonts w:ascii="Courier New" w:eastAsia="Courier New" w:hAnsi="Courier New" w:cs="Courier New"/>
+          <w:sz w:val="16"/>
+        </w:rPr>
+        <w:t>-</w:t>
+      </w:r>
+      <w:r>
+        <w:rPr>
+          <w:rFonts w:ascii="Courier New" w:eastAsia="Courier New" w:hAnsi="Courier New" w:cs="Courier New"/>
+          <w:color w:val="964A00"/>
+          <w:sz w:val="16"/>
+        </w:rPr>
+        <w:t xml:space="preserve">l mediumMaze </w:t>
+      </w:r>
+      <w:r>
+        <w:rPr>
+          <w:rFonts w:ascii="Courier New" w:eastAsia="Courier New" w:hAnsi="Courier New" w:cs="Courier New"/>
+          <w:sz w:val="16"/>
+        </w:rPr>
+        <w:t>-</w:t>
+      </w:r>
+      <w:r>
+        <w:rPr>
+          <w:rFonts w:ascii="Courier New" w:eastAsia="Courier New" w:hAnsi="Courier New" w:cs="Courier New"/>
+          <w:color w:val="964A00"/>
+          <w:sz w:val="16"/>
+        </w:rPr>
+        <w:t xml:space="preserve">p SearchAgent </w:t>
+      </w:r>
+      <w:r>
+        <w:rPr>
+          <w:rFonts w:ascii="Courier New" w:eastAsia="Courier New" w:hAnsi="Courier New" w:cs="Courier New"/>
+          <w:sz w:val="16"/>
+        </w:rPr>
+        <w:t>-</w:t>
+      </w:r>
+      <w:r>
+        <w:rPr>
+          <w:rFonts w:ascii="Courier New" w:eastAsia="Courier New" w:hAnsi="Courier New" w:cs="Courier New"/>
+          <w:color w:val="964A00"/>
+          <w:sz w:val="16"/>
+        </w:rPr>
+        <w:t>a fn</w:t>
+      </w:r>
+      <w:r>
+        <w:rPr>
+          <w:rFonts w:ascii="Courier New" w:eastAsia="Courier New" w:hAnsi="Courier New" w:cs="Courier New"/>
+          <w:sz w:val="16"/>
+        </w:rPr>
+        <w:t>=</w:t>
+      </w:r>
+      <w:r>
+        <w:rPr>
+          <w:rFonts w:ascii="Courier New" w:eastAsia="Courier New" w:hAnsi="Courier New" w:cs="Courier New"/>
+          <w:color w:val="964A00"/>
+          <w:sz w:val="16"/>
+        </w:rPr>
+        <w:t>bfs python pacman</w:t>
+      </w:r>
+      <w:r>
+        <w:rPr>
+          <w:rFonts w:ascii="Courier New" w:eastAsia="Courier New" w:hAnsi="Courier New" w:cs="Courier New"/>
+          <w:sz w:val="16"/>
+        </w:rPr>
+        <w:t>.</w:t>
+      </w:r>
+      <w:r>
+        <w:rPr>
+          <w:rFonts w:ascii="Courier New" w:eastAsia="Courier New" w:hAnsi="Courier New" w:cs="Courier New"/>
+          <w:color w:val="964A00"/>
+          <w:sz w:val="16"/>
+        </w:rPr>
+        <w:t xml:space="preserve">py </w:t>
+      </w:r>
+      <w:r>
+        <w:rPr>
+          <w:rFonts w:ascii="Courier New" w:eastAsia="Courier New" w:hAnsi="Courier New" w:cs="Courier New"/>
+          <w:sz w:val="16"/>
+        </w:rPr>
+        <w:t>-</w:t>
+      </w:r>
+      <w:r>
+        <w:rPr>
+          <w:rFonts w:ascii="Courier New" w:eastAsia="Courier New" w:hAnsi="Courier New" w:cs="Courier New"/>
+          <w:color w:val="964A00"/>
+          <w:sz w:val="16"/>
+        </w:rPr>
+        <w:t xml:space="preserve">l bigMaze </w:t>
+      </w:r>
+      <w:r>
+        <w:rPr>
+          <w:rFonts w:ascii="Courier New" w:eastAsia="Courier New" w:hAnsi="Courier New" w:cs="Courier New"/>
+          <w:sz w:val="16"/>
+        </w:rPr>
+        <w:t>-</w:t>
+      </w:r>
+      <w:r>
+        <w:rPr>
+          <w:rFonts w:ascii="Courier New" w:eastAsia="Courier New" w:hAnsi="Courier New" w:cs="Courier New"/>
+          <w:color w:val="964A00"/>
+          <w:sz w:val="16"/>
+        </w:rPr>
+        <w:t xml:space="preserve">p SearchAgent </w:t>
+      </w:r>
+      <w:r>
+        <w:rPr>
+          <w:rFonts w:ascii="Courier New" w:eastAsia="Courier New" w:hAnsi="Courier New" w:cs="Courier New"/>
+          <w:sz w:val="16"/>
+        </w:rPr>
+        <w:t>-</w:t>
+      </w:r>
+      <w:r>
+        <w:rPr>
+          <w:rFonts w:ascii="Courier New" w:eastAsia="Courier New" w:hAnsi="Courier New" w:cs="Courier New"/>
+          <w:color w:val="964A00"/>
+          <w:sz w:val="16"/>
+        </w:rPr>
+        <w:t>a fn</w:t>
+      </w:r>
+      <w:r>
+        <w:rPr>
+          <w:rFonts w:ascii="Courier New" w:eastAsia="Courier New" w:hAnsi="Courier New" w:cs="Courier New"/>
+          <w:sz w:val="16"/>
+        </w:rPr>
+        <w:t>=</w:t>
+      </w:r>
       <w:r>
         <w:rPr>
           <w:rFonts w:ascii="Courier New" w:eastAsia="Courier New" w:hAnsi="Courier New" w:cs="Courier New"/>
@@ -3599,269 +3267,6 @@
         </w:rPr>
         <w:t>bfs</w:t>
       </w:r>
-      <w:proofErr w:type="spellEnd"/>
-      <w:r>
-        <w:rPr>
-          <w:rFonts w:ascii="Courier New" w:eastAsia="Courier New" w:hAnsi="Courier New" w:cs="Courier New"/>
-          <w:color w:val="964A00"/>
-          <w:sz w:val="16"/>
-        </w:rPr>
-        <w:t xml:space="preserve"> python pacman</w:t>
-      </w:r>
-      <w:r>
-        <w:rPr>
-          <w:rFonts w:ascii="Courier New" w:eastAsia="Courier New" w:hAnsi="Courier New" w:cs="Courier New"/>
-          <w:sz w:val="16"/>
-        </w:rPr>
-        <w:t>.</w:t>
-      </w:r>
-      <w:r>
-        <w:rPr>
-          <w:rFonts w:ascii="Courier New" w:eastAsia="Courier New" w:hAnsi="Courier New" w:cs="Courier New"/>
-          <w:color w:val="964A00"/>
-          <w:sz w:val="16"/>
-        </w:rPr>
-        <w:t xml:space="preserve">py </w:t>
-      </w:r>
-      <w:r>
-        <w:rPr>
-          <w:rFonts w:ascii="Courier New" w:eastAsia="Courier New" w:hAnsi="Courier New" w:cs="Courier New"/>
-          <w:sz w:val="16"/>
-        </w:rPr>
-        <w:t>-</w:t>
-      </w:r>
-      <w:r>
-        <w:rPr>
-          <w:rFonts w:ascii="Courier New" w:eastAsia="Courier New" w:hAnsi="Courier New" w:cs="Courier New"/>
-          <w:color w:val="964A00"/>
-          <w:sz w:val="16"/>
-        </w:rPr>
-        <w:t xml:space="preserve">l </w:t>
-      </w:r>
-      <w:proofErr w:type="spellStart"/>
-      <w:r>
-        <w:rPr>
-          <w:rFonts w:ascii="Courier New" w:eastAsia="Courier New" w:hAnsi="Courier New" w:cs="Courier New"/>
-          <w:color w:val="964A00"/>
-          <w:sz w:val="16"/>
-        </w:rPr>
-        <w:t>mediumMaze</w:t>
-      </w:r>
-      <w:proofErr w:type="spellEnd"/>
-      <w:r>
-        <w:rPr>
-          <w:rFonts w:ascii="Courier New" w:eastAsia="Courier New" w:hAnsi="Courier New" w:cs="Courier New"/>
-          <w:color w:val="964A00"/>
-          <w:sz w:val="16"/>
-        </w:rPr>
-        <w:t xml:space="preserve"> </w:t>
-      </w:r>
-      <w:r>
-        <w:rPr>
-          <w:rFonts w:ascii="Courier New" w:eastAsia="Courier New" w:hAnsi="Courier New" w:cs="Courier New"/>
-          <w:sz w:val="16"/>
-        </w:rPr>
-        <w:t>-</w:t>
-      </w:r>
-      <w:r>
-        <w:rPr>
-          <w:rFonts w:ascii="Courier New" w:eastAsia="Courier New" w:hAnsi="Courier New" w:cs="Courier New"/>
-          <w:color w:val="964A00"/>
-          <w:sz w:val="16"/>
-        </w:rPr>
-        <w:t xml:space="preserve">p </w:t>
-      </w:r>
-      <w:proofErr w:type="spellStart"/>
-      <w:r>
-        <w:rPr>
-          <w:rFonts w:ascii="Courier New" w:eastAsia="Courier New" w:hAnsi="Courier New" w:cs="Courier New"/>
-          <w:color w:val="964A00"/>
-          <w:sz w:val="16"/>
-        </w:rPr>
-        <w:t>SearchAgent</w:t>
-      </w:r>
-      <w:proofErr w:type="spellEnd"/>
-      <w:r>
-        <w:rPr>
-          <w:rFonts w:ascii="Courier New" w:eastAsia="Courier New" w:hAnsi="Courier New" w:cs="Courier New"/>
-          <w:color w:val="964A00"/>
-          <w:sz w:val="16"/>
-        </w:rPr>
-        <w:t xml:space="preserve"> </w:t>
-      </w:r>
-      <w:r>
-        <w:rPr>
-          <w:rFonts w:ascii="Courier New" w:eastAsia="Courier New" w:hAnsi="Courier New" w:cs="Courier New"/>
-          <w:sz w:val="16"/>
-        </w:rPr>
-        <w:t>-</w:t>
-      </w:r>
-      <w:r>
-        <w:rPr>
-          <w:rFonts w:ascii="Courier New" w:eastAsia="Courier New" w:hAnsi="Courier New" w:cs="Courier New"/>
-          <w:color w:val="964A00"/>
-          <w:sz w:val="16"/>
-        </w:rPr>
-        <w:t xml:space="preserve">a </w:t>
-      </w:r>
-      <w:proofErr w:type="spellStart"/>
-      <w:r>
-        <w:rPr>
-          <w:rFonts w:ascii="Courier New" w:eastAsia="Courier New" w:hAnsi="Courier New" w:cs="Courier New"/>
-          <w:color w:val="964A00"/>
-          <w:sz w:val="16"/>
-        </w:rPr>
-        <w:t>fn</w:t>
-      </w:r>
-      <w:proofErr w:type="spellEnd"/>
-      <w:r>
-        <w:rPr>
-          <w:rFonts w:ascii="Courier New" w:eastAsia="Courier New" w:hAnsi="Courier New" w:cs="Courier New"/>
-          <w:sz w:val="16"/>
-        </w:rPr>
-        <w:t>=</w:t>
-      </w:r>
-      <w:proofErr w:type="spellStart"/>
-      <w:r>
-        <w:rPr>
-          <w:rFonts w:ascii="Courier New" w:eastAsia="Courier New" w:hAnsi="Courier New" w:cs="Courier New"/>
-          <w:color w:val="964A00"/>
-          <w:sz w:val="16"/>
-        </w:rPr>
-        <w:t>bfs</w:t>
-      </w:r>
-      <w:proofErr w:type="spellEnd"/>
-      <w:r>
-        <w:rPr>
-          <w:rFonts w:ascii="Courier New" w:eastAsia="Courier New" w:hAnsi="Courier New" w:cs="Courier New"/>
-          <w:color w:val="964A00"/>
-          <w:sz w:val="16"/>
-        </w:rPr>
-        <w:t xml:space="preserve"> python pacman</w:t>
-      </w:r>
-      <w:r>
-        <w:rPr>
-          <w:rFonts w:ascii="Courier New" w:eastAsia="Courier New" w:hAnsi="Courier New" w:cs="Courier New"/>
-          <w:sz w:val="16"/>
-        </w:rPr>
-        <w:t>.</w:t>
-      </w:r>
-      <w:r>
-        <w:rPr>
-          <w:rFonts w:ascii="Courier New" w:eastAsia="Courier New" w:hAnsi="Courier New" w:cs="Courier New"/>
-          <w:color w:val="964A00"/>
-          <w:sz w:val="16"/>
-        </w:rPr>
-        <w:t xml:space="preserve">py </w:t>
-      </w:r>
-      <w:r>
-        <w:rPr>
-          <w:rFonts w:ascii="Courier New" w:eastAsia="Courier New" w:hAnsi="Courier New" w:cs="Courier New"/>
-          <w:sz w:val="16"/>
-        </w:rPr>
-        <w:t>-</w:t>
-      </w:r>
-      <w:r>
-        <w:rPr>
-          <w:rFonts w:ascii="Courier New" w:eastAsia="Courier New" w:hAnsi="Courier New" w:cs="Courier New"/>
-          <w:color w:val="964A00"/>
-          <w:sz w:val="16"/>
-        </w:rPr>
-        <w:t xml:space="preserve">l </w:t>
-      </w:r>
-      <w:proofErr w:type="spellStart"/>
-      <w:r>
-        <w:rPr>
-          <w:rFonts w:ascii="Courier New" w:eastAsia="Courier New" w:hAnsi="Courier New" w:cs="Courier New"/>
-          <w:color w:val="964A00"/>
-          <w:sz w:val="16"/>
-        </w:rPr>
-        <w:t>bigMaze</w:t>
-      </w:r>
-      <w:proofErr w:type="spellEnd"/>
-      <w:r>
-        <w:rPr>
-          <w:rFonts w:ascii="Courier New" w:eastAsia="Courier New" w:hAnsi="Courier New" w:cs="Courier New"/>
-          <w:color w:val="964A00"/>
-          <w:sz w:val="16"/>
-        </w:rPr>
-        <w:t xml:space="preserve"> </w:t>
-      </w:r>
-      <w:r>
-        <w:rPr>
-          <w:rFonts w:ascii="Courier New" w:eastAsia="Courier New" w:hAnsi="Courier New" w:cs="Courier New"/>
-          <w:sz w:val="16"/>
-        </w:rPr>
-        <w:t>-</w:t>
-      </w:r>
-      <w:r>
-        <w:rPr>
-          <w:rFonts w:ascii="Courier New" w:eastAsia="Courier New" w:hAnsi="Courier New" w:cs="Courier New"/>
-          <w:color w:val="964A00"/>
-          <w:sz w:val="16"/>
-        </w:rPr>
-        <w:t xml:space="preserve">p </w:t>
-      </w:r>
-      <w:proofErr w:type="spellStart"/>
-      <w:r>
-        <w:rPr>
-          <w:rFonts w:ascii="Courier New" w:eastAsia="Courier New" w:hAnsi="Courier New" w:cs="Courier New"/>
-          <w:color w:val="964A00"/>
-          <w:sz w:val="16"/>
-        </w:rPr>
-        <w:t>SearchAgent</w:t>
-      </w:r>
-      <w:proofErr w:type="spellEnd"/>
-      <w:r>
-        <w:rPr>
-          <w:rFonts w:ascii="Courier New" w:eastAsia="Courier New" w:hAnsi="Courier New" w:cs="Courier New"/>
-          <w:color w:val="964A00"/>
-          <w:sz w:val="16"/>
-        </w:rPr>
-        <w:t xml:space="preserve"> </w:t>
-      </w:r>
-      <w:r>
-        <w:rPr>
-          <w:rFonts w:ascii="Courier New" w:eastAsia="Courier New" w:hAnsi="Courier New" w:cs="Courier New"/>
-          <w:sz w:val="16"/>
-        </w:rPr>
-        <w:t>-</w:t>
-      </w:r>
-      <w:r>
-        <w:rPr>
-          <w:rFonts w:ascii="Courier New" w:eastAsia="Courier New" w:hAnsi="Courier New" w:cs="Courier New"/>
-          <w:color w:val="964A00"/>
-          <w:sz w:val="16"/>
-        </w:rPr>
-        <w:t xml:space="preserve">a </w:t>
-      </w:r>
-      <w:proofErr w:type="spellStart"/>
-      <w:r>
-        <w:rPr>
-          <w:rFonts w:ascii="Courier New" w:eastAsia="Courier New" w:hAnsi="Courier New" w:cs="Courier New"/>
-          <w:color w:val="964A00"/>
-          <w:sz w:val="16"/>
-        </w:rPr>
-        <w:t>fn</w:t>
-      </w:r>
-      <w:proofErr w:type="spellEnd"/>
-      <w:r>
-        <w:rPr>
-          <w:rFonts w:ascii="Courier New" w:eastAsia="Courier New" w:hAnsi="Courier New" w:cs="Courier New"/>
-          <w:sz w:val="16"/>
-        </w:rPr>
-        <w:t>=</w:t>
-      </w:r>
-      <w:proofErr w:type="spellStart"/>
-      <w:r>
-        <w:rPr>
-          <w:rFonts w:ascii="Courier New" w:eastAsia="Courier New" w:hAnsi="Courier New" w:cs="Courier New"/>
-          <w:color w:val="964A00"/>
-          <w:sz w:val="16"/>
-        </w:rPr>
-        <w:t>bfs</w:t>
-      </w:r>
-      <w:proofErr w:type="spellEnd"/>
     </w:p>
     <w:p>
       <w:pPr>
@@ -3887,9 +3292,7 @@
         <w:tblW w:w="9459" w:type="dxa"/>
         <w:tblInd w:w="-64" w:type="dxa"/>
         <w:tblCellMar>
-          <w:top w:w="0" w:type="dxa"/>
           <w:left w:w="72" w:type="dxa"/>
-          <w:bottom w:w="0" w:type="dxa"/>
           <w:right w:w="115" w:type="dxa"/>
         </w:tblCellMar>
         <w:tblLook w:val="04A0" w:firstRow="1" w:lastRow="0" w:firstColumn="1" w:lastColumn="0" w:noHBand="0" w:noVBand="1"/>
@@ -3927,7 +3330,6 @@
               <w:lastRenderedPageBreak/>
               <w:t xml:space="preserve">def </w:t>
             </w:r>
-            <w:proofErr w:type="spellStart"/>
             <w:r>
               <w:rPr>
                 <w:rFonts w:ascii="Courier New" w:eastAsia="Courier New" w:hAnsi="Courier New" w:cs="Courier New"/>
@@ -3936,7 +3338,6 @@
               </w:rPr>
               <w:t>uniformCostSearch</w:t>
             </w:r>
-            <w:proofErr w:type="spellEnd"/>
             <w:r>
               <w:rPr>
                 <w:rFonts w:ascii="Courier New" w:eastAsia="Courier New" w:hAnsi="Courier New" w:cs="Courier New"/>
@@ -4095,25 +3496,7 @@
           <w:color w:val="964A00"/>
           <w:sz w:val="16"/>
         </w:rPr>
-        <w:t xml:space="preserve">l </w:t>
-      </w:r>
-      <w:proofErr w:type="spellStart"/>
-      <w:r>
-        <w:rPr>
-          <w:rFonts w:ascii="Courier New" w:eastAsia="Courier New" w:hAnsi="Courier New" w:cs="Courier New"/>
-          <w:color w:val="964A00"/>
-          <w:sz w:val="16"/>
-        </w:rPr>
-        <w:t>tinyMaze</w:t>
-      </w:r>
-      <w:proofErr w:type="spellEnd"/>
-      <w:r>
-        <w:rPr>
-          <w:rFonts w:ascii="Courier New" w:eastAsia="Courier New" w:hAnsi="Courier New" w:cs="Courier New"/>
-          <w:color w:val="964A00"/>
-          <w:sz w:val="16"/>
-        </w:rPr>
-        <w:t xml:space="preserve"> </w:t>
+        <w:t xml:space="preserve">l tinyMaze </w:t>
       </w:r>
       <w:r>
         <w:rPr>
@@ -4128,25 +3511,7 @@
           <w:color w:val="964A00"/>
           <w:sz w:val="16"/>
         </w:rPr>
-        <w:t xml:space="preserve">p </w:t>
-      </w:r>
-      <w:proofErr w:type="spellStart"/>
-      <w:r>
-        <w:rPr>
-          <w:rFonts w:ascii="Courier New" w:eastAsia="Courier New" w:hAnsi="Courier New" w:cs="Courier New"/>
-          <w:color w:val="964A00"/>
-          <w:sz w:val="16"/>
-        </w:rPr>
-        <w:t>SearchAgent</w:t>
-      </w:r>
-      <w:proofErr w:type="spellEnd"/>
-      <w:r>
-        <w:rPr>
-          <w:rFonts w:ascii="Courier New" w:eastAsia="Courier New" w:hAnsi="Courier New" w:cs="Courier New"/>
-          <w:color w:val="964A00"/>
-          <w:sz w:val="16"/>
-        </w:rPr>
-        <w:t xml:space="preserve"> </w:t>
+        <w:t xml:space="preserve">p SearchAgent </w:t>
       </w:r>
       <w:r>
         <w:rPr>
@@ -4161,18 +3526,8 @@
           <w:color w:val="964A00"/>
           <w:sz w:val="16"/>
         </w:rPr>
-        <w:t xml:space="preserve">a </w:t>
-      </w:r>
-      <w:proofErr w:type="spellStart"/>
-      <w:r>
-        <w:rPr>
-          <w:rFonts w:ascii="Courier New" w:eastAsia="Courier New" w:hAnsi="Courier New" w:cs="Courier New"/>
-          <w:color w:val="964A00"/>
-          <w:sz w:val="16"/>
-        </w:rPr>
-        <w:t>fn</w:t>
-      </w:r>
-      <w:proofErr w:type="spellEnd"/>
+        <w:t>a fn</w:t>
+      </w:r>
       <w:r>
         <w:rPr>
           <w:rFonts w:ascii="Courier New" w:eastAsia="Courier New" w:hAnsi="Courier New" w:cs="Courier New"/>
@@ -4180,7 +3535,156 @@
         </w:rPr>
         <w:t>=</w:t>
       </w:r>
-      <w:proofErr w:type="spellStart"/>
+      <w:r>
+        <w:rPr>
+          <w:rFonts w:ascii="Courier New" w:eastAsia="Courier New" w:hAnsi="Courier New" w:cs="Courier New"/>
+          <w:color w:val="964A00"/>
+          <w:sz w:val="16"/>
+        </w:rPr>
+        <w:t>ucs python pacman</w:t>
+      </w:r>
+      <w:r>
+        <w:rPr>
+          <w:rFonts w:ascii="Courier New" w:eastAsia="Courier New" w:hAnsi="Courier New" w:cs="Courier New"/>
+          <w:sz w:val="16"/>
+        </w:rPr>
+        <w:t>.</w:t>
+      </w:r>
+      <w:r>
+        <w:rPr>
+          <w:rFonts w:ascii="Courier New" w:eastAsia="Courier New" w:hAnsi="Courier New" w:cs="Courier New"/>
+          <w:color w:val="964A00"/>
+          <w:sz w:val="16"/>
+        </w:rPr>
+        <w:t xml:space="preserve">py </w:t>
+      </w:r>
+      <w:r>
+        <w:rPr>
+          <w:rFonts w:ascii="Courier New" w:eastAsia="Courier New" w:hAnsi="Courier New" w:cs="Courier New"/>
+          <w:sz w:val="16"/>
+        </w:rPr>
+        <w:t>-</w:t>
+      </w:r>
+      <w:r>
+        <w:rPr>
+          <w:rFonts w:ascii="Courier New" w:eastAsia="Courier New" w:hAnsi="Courier New" w:cs="Courier New"/>
+          <w:color w:val="964A00"/>
+          <w:sz w:val="16"/>
+        </w:rPr>
+        <w:t xml:space="preserve">l mediumMaze </w:t>
+      </w:r>
+      <w:r>
+        <w:rPr>
+          <w:rFonts w:ascii="Courier New" w:eastAsia="Courier New" w:hAnsi="Courier New" w:cs="Courier New"/>
+          <w:sz w:val="16"/>
+        </w:rPr>
+        <w:t>-</w:t>
+      </w:r>
+      <w:r>
+        <w:rPr>
+          <w:rFonts w:ascii="Courier New" w:eastAsia="Courier New" w:hAnsi="Courier New" w:cs="Courier New"/>
+          <w:color w:val="964A00"/>
+          <w:sz w:val="16"/>
+        </w:rPr>
+        <w:t xml:space="preserve">p SearchAgent </w:t>
+      </w:r>
+      <w:r>
+        <w:rPr>
+          <w:rFonts w:ascii="Courier New" w:eastAsia="Courier New" w:hAnsi="Courier New" w:cs="Courier New"/>
+          <w:sz w:val="16"/>
+        </w:rPr>
+        <w:t>-</w:t>
+      </w:r>
+      <w:r>
+        <w:rPr>
+          <w:rFonts w:ascii="Courier New" w:eastAsia="Courier New" w:hAnsi="Courier New" w:cs="Courier New"/>
+          <w:color w:val="964A00"/>
+          <w:sz w:val="16"/>
+        </w:rPr>
+        <w:t>a fn</w:t>
+      </w:r>
+      <w:r>
+        <w:rPr>
+          <w:rFonts w:ascii="Courier New" w:eastAsia="Courier New" w:hAnsi="Courier New" w:cs="Courier New"/>
+          <w:sz w:val="16"/>
+        </w:rPr>
+        <w:t>=</w:t>
+      </w:r>
+      <w:r>
+        <w:rPr>
+          <w:rFonts w:ascii="Courier New" w:eastAsia="Courier New" w:hAnsi="Courier New" w:cs="Courier New"/>
+          <w:color w:val="964A00"/>
+          <w:sz w:val="16"/>
+        </w:rPr>
+        <w:t>ucs python pacman</w:t>
+      </w:r>
+      <w:r>
+        <w:rPr>
+          <w:rFonts w:ascii="Courier New" w:eastAsia="Courier New" w:hAnsi="Courier New" w:cs="Courier New"/>
+          <w:sz w:val="16"/>
+        </w:rPr>
+        <w:t>.</w:t>
+      </w:r>
+      <w:r>
+        <w:rPr>
+          <w:rFonts w:ascii="Courier New" w:eastAsia="Courier New" w:hAnsi="Courier New" w:cs="Courier New"/>
+          <w:color w:val="964A00"/>
+          <w:sz w:val="16"/>
+        </w:rPr>
+        <w:t xml:space="preserve">py </w:t>
+      </w:r>
+      <w:r>
+        <w:rPr>
+          <w:rFonts w:ascii="Courier New" w:eastAsia="Courier New" w:hAnsi="Courier New" w:cs="Courier New"/>
+          <w:sz w:val="16"/>
+        </w:rPr>
+        <w:t>-</w:t>
+      </w:r>
+      <w:r>
+        <w:rPr>
+          <w:rFonts w:ascii="Courier New" w:eastAsia="Courier New" w:hAnsi="Courier New" w:cs="Courier New"/>
+          <w:color w:val="964A00"/>
+          <w:sz w:val="16"/>
+        </w:rPr>
+        <w:t xml:space="preserve">l bigMaze </w:t>
+      </w:r>
+      <w:r>
+        <w:rPr>
+          <w:rFonts w:ascii="Courier New" w:eastAsia="Courier New" w:hAnsi="Courier New" w:cs="Courier New"/>
+          <w:sz w:val="16"/>
+        </w:rPr>
+        <w:t>-</w:t>
+      </w:r>
+      <w:r>
+        <w:rPr>
+          <w:rFonts w:ascii="Courier New" w:eastAsia="Courier New" w:hAnsi="Courier New" w:cs="Courier New"/>
+          <w:color w:val="964A00"/>
+          <w:sz w:val="16"/>
+        </w:rPr>
+        <w:t xml:space="preserve">p SearchAgent </w:t>
+      </w:r>
+      <w:r>
+        <w:rPr>
+          <w:rFonts w:ascii="Courier New" w:eastAsia="Courier New" w:hAnsi="Courier New" w:cs="Courier New"/>
+          <w:sz w:val="16"/>
+        </w:rPr>
+        <w:t>-</w:t>
+      </w:r>
+      <w:r>
+        <w:rPr>
+          <w:rFonts w:ascii="Courier New" w:eastAsia="Courier New" w:hAnsi="Courier New" w:cs="Courier New"/>
+          <w:color w:val="964A00"/>
+          <w:sz w:val="16"/>
+        </w:rPr>
+        <w:t>a fn</w:t>
+      </w:r>
+      <w:r>
+        <w:rPr>
+          <w:rFonts w:ascii="Courier New" w:eastAsia="Courier New" w:hAnsi="Courier New" w:cs="Courier New"/>
+          <w:sz w:val="16"/>
+        </w:rPr>
+        <w:t>=</w:t>
+      </w:r>
       <w:r>
         <w:rPr>
           <w:rFonts w:ascii="Courier New" w:eastAsia="Courier New" w:hAnsi="Courier New" w:cs="Courier New"/>
@@ -4189,269 +3693,6 @@
         </w:rPr>
         <w:t>ucs</w:t>
       </w:r>
-      <w:proofErr w:type="spellEnd"/>
-      <w:r>
-        <w:rPr>
-          <w:rFonts w:ascii="Courier New" w:eastAsia="Courier New" w:hAnsi="Courier New" w:cs="Courier New"/>
-          <w:color w:val="964A00"/>
-          <w:sz w:val="16"/>
-        </w:rPr>
-        <w:t xml:space="preserve"> python pacman</w:t>
-      </w:r>
-      <w:r>
-        <w:rPr>
-          <w:rFonts w:ascii="Courier New" w:eastAsia="Courier New" w:hAnsi="Courier New" w:cs="Courier New"/>
-          <w:sz w:val="16"/>
-        </w:rPr>
-        <w:t>.</w:t>
-      </w:r>
-      <w:r>
-        <w:rPr>
-          <w:rFonts w:ascii="Courier New" w:eastAsia="Courier New" w:hAnsi="Courier New" w:cs="Courier New"/>
-          <w:color w:val="964A00"/>
-          <w:sz w:val="16"/>
-        </w:rPr>
-        <w:t xml:space="preserve">py </w:t>
-      </w:r>
-      <w:r>
-        <w:rPr>
-          <w:rFonts w:ascii="Courier New" w:eastAsia="Courier New" w:hAnsi="Courier New" w:cs="Courier New"/>
-          <w:sz w:val="16"/>
-        </w:rPr>
-        <w:t>-</w:t>
-      </w:r>
-      <w:r>
-        <w:rPr>
-          <w:rFonts w:ascii="Courier New" w:eastAsia="Courier New" w:hAnsi="Courier New" w:cs="Courier New"/>
-          <w:color w:val="964A00"/>
-          <w:sz w:val="16"/>
-        </w:rPr>
-        <w:t xml:space="preserve">l </w:t>
-      </w:r>
-      <w:proofErr w:type="spellStart"/>
-      <w:r>
-        <w:rPr>
-          <w:rFonts w:ascii="Courier New" w:eastAsia="Courier New" w:hAnsi="Courier New" w:cs="Courier New"/>
-          <w:color w:val="964A00"/>
-          <w:sz w:val="16"/>
-        </w:rPr>
-        <w:t>mediumMaze</w:t>
-      </w:r>
-      <w:proofErr w:type="spellEnd"/>
-      <w:r>
-        <w:rPr>
-          <w:rFonts w:ascii="Courier New" w:eastAsia="Courier New" w:hAnsi="Courier New" w:cs="Courier New"/>
-          <w:color w:val="964A00"/>
-          <w:sz w:val="16"/>
-        </w:rPr>
-        <w:t xml:space="preserve"> </w:t>
-      </w:r>
-      <w:r>
-        <w:rPr>
-          <w:rFonts w:ascii="Courier New" w:eastAsia="Courier New" w:hAnsi="Courier New" w:cs="Courier New"/>
-          <w:sz w:val="16"/>
-        </w:rPr>
-        <w:t>-</w:t>
-      </w:r>
-      <w:r>
-        <w:rPr>
-          <w:rFonts w:ascii="Courier New" w:eastAsia="Courier New" w:hAnsi="Courier New" w:cs="Courier New"/>
-          <w:color w:val="964A00"/>
-          <w:sz w:val="16"/>
-        </w:rPr>
-        <w:t xml:space="preserve">p </w:t>
-      </w:r>
-      <w:proofErr w:type="spellStart"/>
-      <w:r>
-        <w:rPr>
-          <w:rFonts w:ascii="Courier New" w:eastAsia="Courier New" w:hAnsi="Courier New" w:cs="Courier New"/>
-          <w:color w:val="964A00"/>
-          <w:sz w:val="16"/>
-        </w:rPr>
-        <w:t>SearchAgent</w:t>
-      </w:r>
-      <w:proofErr w:type="spellEnd"/>
-      <w:r>
-        <w:rPr>
-          <w:rFonts w:ascii="Courier New" w:eastAsia="Courier New" w:hAnsi="Courier New" w:cs="Courier New"/>
-          <w:color w:val="964A00"/>
-          <w:sz w:val="16"/>
-        </w:rPr>
-        <w:t xml:space="preserve"> </w:t>
-      </w:r>
-      <w:r>
-        <w:rPr>
-          <w:rFonts w:ascii="Courier New" w:eastAsia="Courier New" w:hAnsi="Courier New" w:cs="Courier New"/>
-          <w:sz w:val="16"/>
-        </w:rPr>
-        <w:t>-</w:t>
-      </w:r>
-      <w:r>
-        <w:rPr>
-          <w:rFonts w:ascii="Courier New" w:eastAsia="Courier New" w:hAnsi="Courier New" w:cs="Courier New"/>
-          <w:color w:val="964A00"/>
-          <w:sz w:val="16"/>
-        </w:rPr>
-        <w:t xml:space="preserve">a </w:t>
-      </w:r>
-      <w:proofErr w:type="spellStart"/>
-      <w:r>
-        <w:rPr>
-          <w:rFonts w:ascii="Courier New" w:eastAsia="Courier New" w:hAnsi="Courier New" w:cs="Courier New"/>
-          <w:color w:val="964A00"/>
-          <w:sz w:val="16"/>
-        </w:rPr>
-        <w:t>fn</w:t>
-      </w:r>
-      <w:proofErr w:type="spellEnd"/>
-      <w:r>
-        <w:rPr>
-          <w:rFonts w:ascii="Courier New" w:eastAsia="Courier New" w:hAnsi="Courier New" w:cs="Courier New"/>
-          <w:sz w:val="16"/>
-        </w:rPr>
-        <w:t>=</w:t>
-      </w:r>
-      <w:proofErr w:type="spellStart"/>
-      <w:r>
-        <w:rPr>
-          <w:rFonts w:ascii="Courier New" w:eastAsia="Courier New" w:hAnsi="Courier New" w:cs="Courier New"/>
-          <w:color w:val="964A00"/>
-          <w:sz w:val="16"/>
-        </w:rPr>
-        <w:t>ucs</w:t>
-      </w:r>
-      <w:proofErr w:type="spellEnd"/>
-      <w:r>
-        <w:rPr>
-          <w:rFonts w:ascii="Courier New" w:eastAsia="Courier New" w:hAnsi="Courier New" w:cs="Courier New"/>
-          <w:color w:val="964A00"/>
-          <w:sz w:val="16"/>
-        </w:rPr>
-        <w:t xml:space="preserve"> python pacman</w:t>
-      </w:r>
-      <w:r>
-        <w:rPr>
-          <w:rFonts w:ascii="Courier New" w:eastAsia="Courier New" w:hAnsi="Courier New" w:cs="Courier New"/>
-          <w:sz w:val="16"/>
-        </w:rPr>
-        <w:t>.</w:t>
-      </w:r>
-      <w:r>
-        <w:rPr>
-          <w:rFonts w:ascii="Courier New" w:eastAsia="Courier New" w:hAnsi="Courier New" w:cs="Courier New"/>
-          <w:color w:val="964A00"/>
-          <w:sz w:val="16"/>
-        </w:rPr>
-        <w:t xml:space="preserve">py </w:t>
-      </w:r>
-      <w:r>
-        <w:rPr>
-          <w:rFonts w:ascii="Courier New" w:eastAsia="Courier New" w:hAnsi="Courier New" w:cs="Courier New"/>
-          <w:sz w:val="16"/>
-        </w:rPr>
-        <w:t>-</w:t>
-      </w:r>
-      <w:r>
-        <w:rPr>
-          <w:rFonts w:ascii="Courier New" w:eastAsia="Courier New" w:hAnsi="Courier New" w:cs="Courier New"/>
-          <w:color w:val="964A00"/>
-          <w:sz w:val="16"/>
-        </w:rPr>
-        <w:t xml:space="preserve">l </w:t>
-      </w:r>
-      <w:proofErr w:type="spellStart"/>
-      <w:r>
-        <w:rPr>
-          <w:rFonts w:ascii="Courier New" w:eastAsia="Courier New" w:hAnsi="Courier New" w:cs="Courier New"/>
-          <w:color w:val="964A00"/>
-          <w:sz w:val="16"/>
-        </w:rPr>
-        <w:t>bigMaze</w:t>
-      </w:r>
-      <w:proofErr w:type="spellEnd"/>
-      <w:r>
-        <w:rPr>
-          <w:rFonts w:ascii="Courier New" w:eastAsia="Courier New" w:hAnsi="Courier New" w:cs="Courier New"/>
-          <w:color w:val="964A00"/>
-          <w:sz w:val="16"/>
-        </w:rPr>
-        <w:t xml:space="preserve"> </w:t>
-      </w:r>
-      <w:r>
-        <w:rPr>
-          <w:rFonts w:ascii="Courier New" w:eastAsia="Courier New" w:hAnsi="Courier New" w:cs="Courier New"/>
-          <w:sz w:val="16"/>
-        </w:rPr>
-        <w:t>-</w:t>
-      </w:r>
-      <w:r>
-        <w:rPr>
-          <w:rFonts w:ascii="Courier New" w:eastAsia="Courier New" w:hAnsi="Courier New" w:cs="Courier New"/>
-          <w:color w:val="964A00"/>
-          <w:sz w:val="16"/>
-        </w:rPr>
-        <w:t xml:space="preserve">p </w:t>
-      </w:r>
-      <w:proofErr w:type="spellStart"/>
-      <w:r>
-        <w:rPr>
-          <w:rFonts w:ascii="Courier New" w:eastAsia="Courier New" w:hAnsi="Courier New" w:cs="Courier New"/>
-          <w:color w:val="964A00"/>
-          <w:sz w:val="16"/>
-        </w:rPr>
-        <w:t>SearchAgent</w:t>
-      </w:r>
-      <w:proofErr w:type="spellEnd"/>
-      <w:r>
-        <w:rPr>
-          <w:rFonts w:ascii="Courier New" w:eastAsia="Courier New" w:hAnsi="Courier New" w:cs="Courier New"/>
-          <w:color w:val="964A00"/>
-          <w:sz w:val="16"/>
-        </w:rPr>
-        <w:t xml:space="preserve"> </w:t>
-      </w:r>
-      <w:r>
-        <w:rPr>
-          <w:rFonts w:ascii="Courier New" w:eastAsia="Courier New" w:hAnsi="Courier New" w:cs="Courier New"/>
-          <w:sz w:val="16"/>
-        </w:rPr>
-        <w:t>-</w:t>
-      </w:r>
-      <w:r>
-        <w:rPr>
-          <w:rFonts w:ascii="Courier New" w:eastAsia="Courier New" w:hAnsi="Courier New" w:cs="Courier New"/>
-          <w:color w:val="964A00"/>
-          <w:sz w:val="16"/>
-        </w:rPr>
-        <w:t xml:space="preserve">a </w:t>
-      </w:r>
-      <w:proofErr w:type="spellStart"/>
-      <w:r>
-        <w:rPr>
-          <w:rFonts w:ascii="Courier New" w:eastAsia="Courier New" w:hAnsi="Courier New" w:cs="Courier New"/>
-          <w:color w:val="964A00"/>
-          <w:sz w:val="16"/>
-        </w:rPr>
-        <w:t>fn</w:t>
-      </w:r>
-      <w:proofErr w:type="spellEnd"/>
-      <w:r>
-        <w:rPr>
-          <w:rFonts w:ascii="Courier New" w:eastAsia="Courier New" w:hAnsi="Courier New" w:cs="Courier New"/>
-          <w:sz w:val="16"/>
-        </w:rPr>
-        <w:t>=</w:t>
-      </w:r>
-      <w:proofErr w:type="spellStart"/>
-      <w:r>
-        <w:rPr>
-          <w:rFonts w:ascii="Courier New" w:eastAsia="Courier New" w:hAnsi="Courier New" w:cs="Courier New"/>
-          <w:color w:val="964A00"/>
-          <w:sz w:val="16"/>
-        </w:rPr>
-        <w:t>ucs</w:t>
-      </w:r>
-      <w:proofErr w:type="spellEnd"/>
     </w:p>
     <w:sectPr>
       <w:footerReference w:type="even" r:id="rId14"/>
@@ -5945,6 +5186,7 @@
   <w:style w:type="character" w:default="1" w:styleId="DefaultParagraphFont">
     <w:name w:val="Default Paragraph Font"/>
     <w:uiPriority w:val="1"/>
+    <w:semiHidden/>
     <w:unhideWhenUsed/>
   </w:style>
   <w:style w:type="table" w:default="1" w:styleId="TableNormal">

</xml_diff>